<commit_message>
1.0.3: Added support for GSMSHIELD library (https://code.google.com/p/gsm-shield-arduino). Corrected system paths in documentation.
</commit_message>
<xml_diff>
--- a/ArduinoPlugin/doc/Install.docx
+++ b/ArduinoPlugin/doc/Install.docx
@@ -411,16 +411,8 @@
         <w:rPr>
           <w:rFonts w:ascii="Verdana" w:hAnsi="Verdana"/>
         </w:rPr>
-        <w:t>arduino-</w:t>
-      </w:r>
-      <w:proofErr w:type="gramStart"/>
-      <w:r>
-        <w:rPr>
-          <w:rFonts w:ascii="Verdana" w:hAnsi="Verdana"/>
-        </w:rPr>
-        <w:t>1.0.3</w:t>
-      </w:r>
-      <w:proofErr w:type="gramEnd"/>
+        <w:t>arduino-1.0.3</w:t>
+      </w:r>
     </w:p>
     <w:p>
       <w:pPr>
@@ -1076,16 +1068,26 @@
         <w:rPr>
           <w:rFonts w:ascii="Verdana" w:hAnsi="Verdana"/>
         </w:rPr>
-        <w:t>:\programs\arduino-1.0.3\hardware\tools\avr\utils\</w:t>
-      </w:r>
-      <w:proofErr w:type="gramStart"/>
-      <w:r>
-        <w:rPr>
-          <w:rFonts w:ascii="Verdana" w:hAnsi="Verdana"/>
-        </w:rPr>
-        <w:t>bin</w:t>
-      </w:r>
-      <w:proofErr w:type="gramEnd"/>
+        <w:t>:\programs\arduino-1.0.3\hardware\tools\avr\bin</w:t>
+      </w:r>
+      <w:r>
+        <w:rPr>
+          <w:rFonts w:ascii="Verdana" w:hAnsi="Verdana"/>
+        </w:rPr>
+        <w:t>;</w:t>
+      </w:r>
+      <w:r>
+        <w:rPr>
+          <w:rFonts w:ascii="Verdana" w:hAnsi="Verdana"/>
+        </w:rPr>
+        <w:t>c</w:t>
+      </w:r>
+      <w:r>
+        <w:rPr>
+          <w:rFonts w:ascii="Verdana" w:hAnsi="Verdana"/>
+        </w:rPr>
+        <w:t>:\programs\arduino-1.0.3\hardware\tools\avr\utils\bin</w:t>
+      </w:r>
       <w:r>
         <w:rPr>
           <w:rFonts w:ascii="Verdana" w:hAnsi="Verdana"/>
@@ -1158,14 +1160,6 @@
           </wp:inline>
         </w:drawing>
       </w:r>
-    </w:p>
-    <w:p>
-      <w:pPr>
-        <w:spacing w:after="0"/>
-        <w:rPr>
-          <w:rFonts w:ascii="Verdana" w:hAnsi="Verdana"/>
-        </w:rPr>
-      </w:pPr>
     </w:p>
     <w:p>
       <w:pPr>

</xml_diff>